<commit_message>
Corregidas erratas en el documento de Test de rendimiento
</commit_message>
<xml_diff>
--- a/D03/Test de rendimiento/Test rendimiento - Antonio.docx
+++ b/D03/Test de rendimiento/Test rendimiento - Antonio.docx
@@ -81,7 +81,7 @@
         </w:numPr>
       </w:pPr>
       <w:r>
-        <w:t>Disco duro</w:t>
+        <w:t>Hard disk</w:t>
       </w:r>
       <w:r>
         <w:t xml:space="preserve">: </w:t>
@@ -97,26 +97,17 @@
           <w:ilvl w:val="0"/>
           <w:numId w:val="1"/>
         </w:numPr>
-        <w:rPr>
-          <w:lang w:val="es-ES"/>
-        </w:rPr>
-      </w:pPr>
-      <w:r>
-        <w:rPr>
-          <w:lang w:val="es-ES"/>
-        </w:rPr>
-        <w:t>Tarjeta de red</w:t>
-      </w:r>
-      <w:r>
-        <w:rPr>
-          <w:lang w:val="es-ES"/>
-        </w:rPr>
+      </w:pPr>
+      <w:r>
+        <w:t xml:space="preserve">Interface </w:t>
+      </w:r>
+      <w:r>
+        <w:t>network</w:t>
+      </w:r>
+      <w:r>
         <w:t>: Gigabit Ethernet LAN - 10BASE-T/100BASE-TX/1000BASE-T</w:t>
       </w:r>
       <w:r>
-        <w:rPr>
-          <w:lang w:val="es-ES"/>
-        </w:rPr>
         <w:tab/>
       </w:r>
     </w:p>
@@ -404,7 +395,21 @@
         <w:rPr>
           <w:noProof/>
         </w:rPr>
-        <w:t>This is the maximum workload of the test case without any crash or excesive delay. As we can s</w:t>
+        <w:t>This is the maximum workload of the test case without any crash or exces</w:t>
+      </w:r>
+      <w:r>
+        <w:rPr>
+          <w:noProof/>
+        </w:rPr>
+        <w:t>s</w:t>
+      </w:r>
+      <w:bookmarkStart w:id="0" w:name="_GoBack"/>
+      <w:bookmarkEnd w:id="0"/>
+      <w:r>
+        <w:rPr>
+          <w:noProof/>
+        </w:rPr>
+        <w:t>ive delay. As we can s</w:t>
       </w:r>
       <w:r>
         <w:rPr>
@@ -1827,13 +1832,8 @@
         </w:numPr>
       </w:pPr>
       <w:r>
-        <w:t xml:space="preserve">Disco </w:t>
-      </w:r>
-      <w:proofErr w:type="spellStart"/>
-      <w:r>
-        <w:t>duro</w:t>
-      </w:r>
-      <w:proofErr w:type="spellEnd"/>
+        <w:t>Hard disk</w:t>
+      </w:r>
       <w:r>
         <w:t>: 1 TB HDD - 5,400 rpm</w:t>
       </w:r>
@@ -1845,24 +1845,18 @@
           <w:ilvl w:val="0"/>
           <w:numId w:val="1"/>
         </w:numPr>
-        <w:rPr>
-          <w:lang w:val="es-ES"/>
-        </w:rPr>
-      </w:pPr>
-      <w:r>
-        <w:rPr>
-          <w:lang w:val="es-ES"/>
-        </w:rPr>
-        <w:t>Tarjeta de red: Gigabit Ethernet LAN - 10BASE-T/100BASE-TX/1000BASE-T</w:t>
-      </w:r>
-    </w:p>
-    <w:p>
-      <w:pPr>
-        <w:rPr>
-          <w:lang w:val="es-ES"/>
-        </w:rPr>
-      </w:pPr>
-    </w:p>
+      </w:pPr>
+      <w:r>
+        <w:t xml:space="preserve">Interface </w:t>
+      </w:r>
+      <w:r>
+        <w:t>network</w:t>
+      </w:r>
+      <w:r>
+        <w:t>: Gigabit Ethernet LAN - 10BASE-T/100BASE-TX/1000BASE-T</w:t>
+      </w:r>
+    </w:p>
+    <w:p/>
     <w:p>
       <w:r>
         <w:rPr>
@@ -2579,7 +2573,19 @@
         <w:rPr>
           <w:noProof/>
         </w:rPr>
-        <w:t xml:space="preserve">This is the maximum workload of the test case without any crash or excesive delay. As we can see in the picture below, we don’t have any errors and the average time per request is </w:t>
+        <w:t>This is the maximum workload of the test case without any crash or exces</w:t>
+      </w:r>
+      <w:r>
+        <w:rPr>
+          <w:noProof/>
+        </w:rPr>
+        <w:t>s</w:t>
+      </w:r>
+      <w:r>
+        <w:rPr>
+          <w:noProof/>
+        </w:rPr>
+        <w:t xml:space="preserve">ive delay. As we can see in the picture below, we don’t have any errors and the average time per request is </w:t>
       </w:r>
       <w:r>
         <w:rPr>
@@ -3001,10 +3007,7 @@
         <w:t xml:space="preserve">Overload test case: </w:t>
       </w:r>
       <w:r>
-        <w:t>100</w:t>
-      </w:r>
-      <w:r>
-        <w:t xml:space="preserve"> concurrent users and 20 of loop count:</w:t>
+        <w:t>100 concurrent users and 20 of loop count:</w:t>
       </w:r>
     </w:p>
     <w:p/>
@@ -3231,11 +3234,6 @@
       </w:r>
     </w:p>
     <w:p>
-      <w:pPr>
-        <w:rPr>
-          <w:lang w:val="es-ES"/>
-        </w:rPr>
-      </w:pPr>
       <w:r>
         <w:rPr>
           <w:noProof/>
@@ -3647,10 +3645,7 @@
         <w:t xml:space="preserve">Conclusion: </w:t>
       </w:r>
       <w:r>
-        <w:t xml:space="preserve">The maximum number of concurrent users supported by this test case is </w:t>
-      </w:r>
-      <w:r>
-        <w:t>90. We have three alternatives to improve the performance:</w:t>
+        <w:t>The maximum number of concurrent users supported by this test case is 90. We have three alternatives to improve the performance:</w:t>
       </w:r>
     </w:p>
     <w:p>
@@ -3662,13 +3657,7 @@
         </w:numPr>
       </w:pPr>
       <w:r>
-        <w:t>Assign</w:t>
-      </w:r>
-      <w:r>
-        <w:t xml:space="preserve"> more CPU’s resources to our system</w:t>
-      </w:r>
-      <w:r>
-        <w:t>. But as we said previously, this probably won’t do too much.</w:t>
+        <w:t>Assign more CPU’s resources to our system. But as we said previously, this probably won’t do too much.</w:t>
       </w:r>
     </w:p>
     <w:p>
@@ -3771,13 +3760,8 @@
         </w:numPr>
       </w:pPr>
       <w:r>
-        <w:t xml:space="preserve">Disco </w:t>
-      </w:r>
-      <w:proofErr w:type="spellStart"/>
-      <w:r>
-        <w:t>duro</w:t>
-      </w:r>
-      <w:proofErr w:type="spellEnd"/>
+        <w:t>Hard disk</w:t>
+      </w:r>
       <w:r>
         <w:t>: 1 TB HDD - 5,400 rpm</w:t>
       </w:r>
@@ -3789,15 +3773,15 @@
           <w:ilvl w:val="0"/>
           <w:numId w:val="1"/>
         </w:numPr>
-        <w:rPr>
-          <w:lang w:val="es-ES"/>
-        </w:rPr>
-      </w:pPr>
-      <w:r>
-        <w:rPr>
-          <w:lang w:val="es-ES"/>
-        </w:rPr>
-        <w:t>Tarjeta de red: Gigabit Ethernet LAN - 10BASE-T/100BASE-TX/1000BASE-T</w:t>
+      </w:pPr>
+      <w:r>
+        <w:t xml:space="preserve">Interface </w:t>
+      </w:r>
+      <w:r>
+        <w:t>network</w:t>
+      </w:r>
+      <w:r>
+        <w:t>: Gigabit Ethernet LAN - 10BASE-T/100BASE-TX/1000BASE-T</w:t>
       </w:r>
     </w:p>
     <w:p>
@@ -4379,12 +4363,24 @@
         <w:rPr>
           <w:noProof/>
         </w:rPr>
-        <w:t>This is the maximum workload of the test case without any crash or excesive delay. As we can see in the picture below, we don’t have any errors and the average time per request</w:t>
+        <w:t>This is the maximum workload of the test case without any crash or exce</w:t>
       </w:r>
       <w:r>
         <w:rPr>
           <w:noProof/>
         </w:rPr>
+        <w:t>s</w:t>
+      </w:r>
+      <w:r>
+        <w:rPr>
+          <w:noProof/>
+        </w:rPr>
+        <w:t>sive delay. As we can see in the picture below, we don’t have any errors and the average time per request</w:t>
+      </w:r>
+      <w:r>
+        <w:rPr>
+          <w:noProof/>
+        </w:rPr>
         <w:t xml:space="preserve"> is high for some requests, but still</w:t>
       </w:r>
       <w:r>
@@ -4411,7 +4407,6 @@
         <w:keepNext/>
         <w:rPr>
           <w:noProof/>
-          <w:lang w:val="es-ES"/>
         </w:rPr>
       </w:pPr>
     </w:p>
@@ -4420,7 +4415,6 @@
         <w:keepNext/>
         <w:rPr>
           <w:noProof/>
-          <w:lang w:val="es-ES"/>
         </w:rPr>
       </w:pPr>
     </w:p>
@@ -5457,13 +5451,7 @@
         <w:t xml:space="preserve">In the following graphic, we </w:t>
       </w:r>
       <w:r>
-        <w:t xml:space="preserve">can see that there is a bottleneck in the CPU. </w:t>
-      </w:r>
-      <w:r>
-        <w:t xml:space="preserve">We can see also some spikes of the hard drive, but it’s not important since the spikes never reach the 100% of capability. So, </w:t>
-      </w:r>
-      <w:r>
-        <w:t>we could improve the maximum workload of the application if we assign more processors to the virtual machine.</w:t>
+        <w:t>can see that there is a bottleneck in the CPU. We can see also some spikes of the hard drive, but it’s not important since the spikes never reach the 100% of capability. So, we could improve the maximum workload of the application if we assign more processors to the virtual machine.</w:t>
       </w:r>
     </w:p>
     <w:p/>
@@ -5475,37 +5463,10 @@
         <w:t>Conclusion:</w:t>
       </w:r>
       <w:r>
-        <w:t xml:space="preserve"> </w:t>
-      </w:r>
-      <w:r>
-        <w:t xml:space="preserve">The maximum number of concurrent users supported by this test case is </w:t>
-      </w:r>
-      <w:r>
-        <w:t>250</w:t>
-      </w:r>
-      <w:r>
-        <w:t>.</w:t>
-      </w:r>
-      <w:r>
-        <w:t xml:space="preserve"> W</w:t>
-      </w:r>
-      <w:r>
-        <w:t xml:space="preserve">e could improve </w:t>
-      </w:r>
-      <w:r>
-        <w:t>the performance</w:t>
-      </w:r>
-      <w:r>
-        <w:t xml:space="preserve"> by assigning more CPU’s resources to our system</w:t>
-      </w:r>
-      <w:r>
-        <w:t>.</w:t>
-      </w:r>
-    </w:p>
-    <w:p>
-      <w:bookmarkStart w:id="0" w:name="_GoBack"/>
-      <w:bookmarkEnd w:id="0"/>
-    </w:p>
+        <w:t xml:space="preserve"> The maximum number of concurrent users supported by this test case is 250. We could improve the performance by assigning more CPU’s resources to our system.</w:t>
+      </w:r>
+    </w:p>
+    <w:p/>
     <w:sectPr>
       <w:pgSz w:w="11906" w:h="16838"/>
       <w:pgMar w:top="1417" w:right="1701" w:bottom="1417" w:left="1701" w:header="708" w:footer="708" w:gutter="0"/>

</xml_diff>

<commit_message>
Corregida errata en el documento de test de rendimiento Antonio
</commit_message>
<xml_diff>
--- a/D03/Test de rendimiento/Test rendimiento - Antonio.docx
+++ b/D03/Test de rendimiento/Test rendimiento - Antonio.docx
@@ -403,8 +403,6 @@
         </w:rPr>
         <w:t>s</w:t>
       </w:r>
-      <w:bookmarkStart w:id="0" w:name="_GoBack"/>
-      <w:bookmarkEnd w:id="0"/>
       <w:r>
         <w:rPr>
           <w:noProof/>
@@ -3952,6 +3950,68 @@
       </w:r>
     </w:p>
     <w:p>
+      <w:bookmarkStart w:id="0" w:name="_GoBack"/>
+      <w:r>
+        <w:rPr>
+          <w:noProof/>
+        </w:rPr>
+        <w:drawing>
+          <wp:anchor distT="0" distB="0" distL="114300" distR="114300" simplePos="0" relativeHeight="251707392" behindDoc="0" locked="0" layoutInCell="1" allowOverlap="1" wp14:anchorId="07600115" wp14:editId="06FC7368">
+            <wp:simplePos x="0" y="0"/>
+            <wp:positionH relativeFrom="margin">
+              <wp:posOffset>313690</wp:posOffset>
+            </wp:positionH>
+            <wp:positionV relativeFrom="paragraph">
+              <wp:posOffset>282575</wp:posOffset>
+            </wp:positionV>
+            <wp:extent cx="5104130" cy="1743075"/>
+            <wp:effectExtent l="0" t="0" r="1270" b="9525"/>
+            <wp:wrapTopAndBottom/>
+            <wp:docPr id="33" name="Imagen 33"/>
+            <wp:cNvGraphicFramePr>
+              <a:graphicFrameLocks xmlns:a="http://schemas.openxmlformats.org/drawingml/2006/main" noChangeAspect="1"/>
+            </wp:cNvGraphicFramePr>
+            <a:graphic xmlns:a="http://schemas.openxmlformats.org/drawingml/2006/main">
+              <a:graphicData uri="http://schemas.openxmlformats.org/drawingml/2006/picture">
+                <pic:pic xmlns:pic="http://schemas.openxmlformats.org/drawingml/2006/picture">
+                  <pic:nvPicPr>
+                    <pic:cNvPr id="33" name="curriculum-90-20_config.png"/>
+                    <pic:cNvPicPr/>
+                  </pic:nvPicPr>
+                  <pic:blipFill>
+                    <a:blip r:embed="rId21">
+                      <a:extLst>
+                        <a:ext uri="{28A0092B-C50C-407E-A947-70E740481C1C}">
+                          <a14:useLocalDpi xmlns:a14="http://schemas.microsoft.com/office/drawing/2010/main" val="0"/>
+                        </a:ext>
+                      </a:extLst>
+                    </a:blip>
+                    <a:stretch>
+                      <a:fillRect/>
+                    </a:stretch>
+                  </pic:blipFill>
+                  <pic:spPr>
+                    <a:xfrm>
+                      <a:off x="0" y="0"/>
+                      <a:ext cx="5104130" cy="1743075"/>
+                    </a:xfrm>
+                    <a:prstGeom prst="rect">
+                      <a:avLst/>
+                    </a:prstGeom>
+                  </pic:spPr>
+                </pic:pic>
+              </a:graphicData>
+            </a:graphic>
+            <wp14:sizeRelH relativeFrom="margin">
+              <wp14:pctWidth>0</wp14:pctWidth>
+            </wp14:sizeRelH>
+            <wp14:sizeRelV relativeFrom="margin">
+              <wp14:pctHeight>0</wp14:pctHeight>
+            </wp14:sizeRelV>
+          </wp:anchor>
+        </w:drawing>
+      </w:r>
+      <w:bookmarkEnd w:id="0"/>
       <w:r>
         <w:rPr>
           <w:noProof/>
@@ -3959,7 +4019,7 @@
         <mc:AlternateContent>
           <mc:Choice Requires="wps">
             <w:drawing>
-              <wp:anchor distT="0" distB="0" distL="114300" distR="114300" simplePos="0" relativeHeight="251709440" behindDoc="0" locked="0" layoutInCell="1" allowOverlap="1" wp14:anchorId="31793DCA" wp14:editId="60646F1C">
+              <wp:anchor distT="0" distB="0" distL="114300" distR="114300" simplePos="0" relativeHeight="251709440" behindDoc="0" locked="0" layoutInCell="1" allowOverlap="1" wp14:anchorId="31793DCA" wp14:editId="101CA6F3">
                 <wp:simplePos x="0" y="0"/>
                 <wp:positionH relativeFrom="column">
                   <wp:posOffset>0</wp:posOffset>
@@ -4085,66 +4145,6 @@
             </w:pict>
           </mc:Fallback>
         </mc:AlternateContent>
-      </w:r>
-      <w:r>
-        <w:rPr>
-          <w:noProof/>
-        </w:rPr>
-        <w:drawing>
-          <wp:anchor distT="0" distB="0" distL="114300" distR="114300" simplePos="0" relativeHeight="251707392" behindDoc="0" locked="0" layoutInCell="1" allowOverlap="1" wp14:anchorId="07600115" wp14:editId="1280A9C8">
-            <wp:simplePos x="0" y="0"/>
-            <wp:positionH relativeFrom="margin">
-              <wp:align>left</wp:align>
-            </wp:positionH>
-            <wp:positionV relativeFrom="paragraph">
-              <wp:posOffset>281940</wp:posOffset>
-            </wp:positionV>
-            <wp:extent cx="5740400" cy="1743075"/>
-            <wp:effectExtent l="0" t="0" r="0" b="9525"/>
-            <wp:wrapTopAndBottom/>
-            <wp:docPr id="33" name="Imagen 33"/>
-            <wp:cNvGraphicFramePr>
-              <a:graphicFrameLocks xmlns:a="http://schemas.openxmlformats.org/drawingml/2006/main" noChangeAspect="1"/>
-            </wp:cNvGraphicFramePr>
-            <a:graphic xmlns:a="http://schemas.openxmlformats.org/drawingml/2006/main">
-              <a:graphicData uri="http://schemas.openxmlformats.org/drawingml/2006/picture">
-                <pic:pic xmlns:pic="http://schemas.openxmlformats.org/drawingml/2006/picture">
-                  <pic:nvPicPr>
-                    <pic:cNvPr id="33" name="curriculum-90-20_config.png"/>
-                    <pic:cNvPicPr/>
-                  </pic:nvPicPr>
-                  <pic:blipFill>
-                    <a:blip r:embed="rId14">
-                      <a:extLst>
-                        <a:ext uri="{28A0092B-C50C-407E-A947-70E740481C1C}">
-                          <a14:useLocalDpi xmlns:a14="http://schemas.microsoft.com/office/drawing/2010/main" val="0"/>
-                        </a:ext>
-                      </a:extLst>
-                    </a:blip>
-                    <a:stretch>
-                      <a:fillRect/>
-                    </a:stretch>
-                  </pic:blipFill>
-                  <pic:spPr>
-                    <a:xfrm>
-                      <a:off x="0" y="0"/>
-                      <a:ext cx="5740400" cy="1743075"/>
-                    </a:xfrm>
-                    <a:prstGeom prst="rect">
-                      <a:avLst/>
-                    </a:prstGeom>
-                  </pic:spPr>
-                </pic:pic>
-              </a:graphicData>
-            </a:graphic>
-            <wp14:sizeRelH relativeFrom="margin">
-              <wp14:pctWidth>0</wp14:pctWidth>
-            </wp14:sizeRelH>
-            <wp14:sizeRelV relativeFrom="margin">
-              <wp14:pctHeight>0</wp14:pctHeight>
-            </wp14:sizeRelV>
-          </wp:anchor>
-        </w:drawing>
       </w:r>
       <w:r>
         <w:rPr>
@@ -4327,7 +4327,7 @@
                     <pic:cNvPicPr/>
                   </pic:nvPicPr>
                   <pic:blipFill>
-                    <a:blip r:embed="rId21">
+                    <a:blip r:embed="rId22">
                       <a:extLst>
                         <a:ext uri="{28A0092B-C50C-407E-A947-70E740481C1C}">
                           <a14:useLocalDpi xmlns:a14="http://schemas.microsoft.com/office/drawing/2010/main" val="0"/>
@@ -4597,7 +4597,7 @@
                     <pic:cNvPicPr/>
                   </pic:nvPicPr>
                   <pic:blipFill>
-                    <a:blip r:embed="rId22" cstate="print">
+                    <a:blip r:embed="rId23" cstate="print">
                       <a:extLst>
                         <a:ext uri="{28A0092B-C50C-407E-A947-70E740481C1C}">
                           <a14:useLocalDpi xmlns:a14="http://schemas.microsoft.com/office/drawing/2010/main" val="0"/>
@@ -4793,7 +4793,7 @@
                     <pic:cNvPicPr/>
                   </pic:nvPicPr>
                   <pic:blipFill>
-                    <a:blip r:embed="rId23">
+                    <a:blip r:embed="rId24">
                       <a:extLst>
                         <a:ext uri="{28A0092B-C50C-407E-A947-70E740481C1C}">
                           <a14:useLocalDpi xmlns:a14="http://schemas.microsoft.com/office/drawing/2010/main" val="0"/>
@@ -5007,7 +5007,7 @@
                     <pic:cNvPicPr/>
                   </pic:nvPicPr>
                   <pic:blipFill>
-                    <a:blip r:embed="rId24">
+                    <a:blip r:embed="rId25">
                       <a:extLst>
                         <a:ext uri="{28A0092B-C50C-407E-A947-70E740481C1C}">
                           <a14:useLocalDpi xmlns:a14="http://schemas.microsoft.com/office/drawing/2010/main" val="0"/>
@@ -5219,7 +5219,7 @@
                     <pic:cNvPicPr/>
                   </pic:nvPicPr>
                   <pic:blipFill>
-                    <a:blip r:embed="rId25">
+                    <a:blip r:embed="rId26">
                       <a:extLst>
                         <a:ext uri="{28A0092B-C50C-407E-A947-70E740481C1C}">
                           <a14:useLocalDpi xmlns:a14="http://schemas.microsoft.com/office/drawing/2010/main" val="0"/>
@@ -5415,7 +5415,7 @@
                     <pic:cNvPicPr/>
                   </pic:nvPicPr>
                   <pic:blipFill>
-                    <a:blip r:embed="rId26" cstate="print">
+                    <a:blip r:embed="rId27" cstate="print">
                       <a:extLst>
                         <a:ext uri="{28A0092B-C50C-407E-A947-70E740481C1C}">
                           <a14:useLocalDpi xmlns:a14="http://schemas.microsoft.com/office/drawing/2010/main" val="0"/>

</xml_diff>